<commit_message>
made changes to literature review for proposal
</commit_message>
<xml_diff>
--- a/Reports/2049822_Proposal.docx
+++ b/Reports/2049822_Proposal.docx
@@ -12,7 +12,6 @@
           <w:szCs w:val="40"/>
         </w:rPr>
       </w:pPr>
-      <w:bookmarkStart w:id="0" w:name="_GoBack"/>
       <w:r>
         <w:rPr>
           <w:rFonts w:cs="Times New Roman"/>
@@ -40,7 +39,7 @@
                     <pic:cNvPicPr preferRelativeResize="0"/>
                   </pic:nvPicPr>
                   <pic:blipFill>
-                    <a:blip r:embed="rId5"/>
+                    <a:blip r:embed="rId6"/>
                     <a:srcRect l="3223" t="5895" r="6135" b="12059"/>
                     <a:stretch>
                       <a:fillRect/>
@@ -62,7 +61,6 @@
           </wp:anchor>
         </w:drawing>
       </w:r>
-      <w:bookmarkEnd w:id="0"/>
     </w:p>
     <w:p>
       <w:pPr>
@@ -347,36 +345,8 @@
                 <w:sz w:val="32"/>
                 <w:szCs w:val="32"/>
               </w:rPr>
-              <w:t xml:space="preserve">: </w:t>
+              <w:t>: Sashank Dulal</w:t>
             </w:r>
-            <w:proofErr w:type="spellStart"/>
-            <w:r>
-              <w:rPr>
-                <w:rFonts w:eastAsia="Times New Roman" w:cs="Times New Roman"/>
-                <w:sz w:val="32"/>
-                <w:szCs w:val="32"/>
-              </w:rPr>
-              <w:t>Sashank</w:t>
-            </w:r>
-            <w:proofErr w:type="spellEnd"/>
-            <w:r>
-              <w:rPr>
-                <w:rFonts w:eastAsia="Times New Roman" w:cs="Times New Roman"/>
-                <w:sz w:val="32"/>
-                <w:szCs w:val="32"/>
-              </w:rPr>
-              <w:t xml:space="preserve"> </w:t>
-            </w:r>
-            <w:proofErr w:type="spellStart"/>
-            <w:r>
-              <w:rPr>
-                <w:rFonts w:eastAsia="Times New Roman" w:cs="Times New Roman"/>
-                <w:sz w:val="32"/>
-                <w:szCs w:val="32"/>
-              </w:rPr>
-              <w:t>Dulal</w:t>
-            </w:r>
-            <w:proofErr w:type="spellEnd"/>
           </w:p>
         </w:tc>
       </w:tr>
@@ -444,25 +414,7 @@
                 <w:sz w:val="32"/>
                 <w:szCs w:val="32"/>
               </w:rPr>
-              <w:t xml:space="preserve">:  </w:t>
-            </w:r>
-            <w:proofErr w:type="spellStart"/>
-            <w:r>
-              <w:rPr>
-                <w:rFonts w:eastAsia="Times New Roman" w:cs="Times New Roman"/>
-                <w:sz w:val="32"/>
-                <w:szCs w:val="32"/>
-              </w:rPr>
-              <w:t>Sangay</w:t>
-            </w:r>
-            <w:proofErr w:type="spellEnd"/>
-            <w:r>
-              <w:rPr>
-                <w:rFonts w:eastAsia="Times New Roman" w:cs="Times New Roman"/>
-                <w:sz w:val="32"/>
-                <w:szCs w:val="32"/>
-              </w:rPr>
-              <w:t xml:space="preserve"> Lama</w:t>
+              <w:t>:  Sangay Lama</w:t>
             </w:r>
           </w:p>
         </w:tc>
@@ -963,6 +915,7 @@
           <w:docPartUnique/>
         </w:docPartObj>
       </w:sdtPr>
+      <w:sdtEndPr/>
       <w:sdtContent>
         <w:p>
           <w:pPr>
@@ -1355,8 +1308,32 @@
           <w:rFonts w:cs="Times New Roman"/>
         </w:rPr>
       </w:pPr>
-      <w:bookmarkStart w:id="1" w:name="_m76145hmz3ns" w:colFirst="0" w:colLast="0"/>
-      <w:bookmarkEnd w:id="1"/>
+      <w:bookmarkStart w:id="0" w:name="_m76145hmz3ns" w:colFirst="0" w:colLast="0"/>
+      <w:bookmarkEnd w:id="0"/>
+    </w:p>
+    <w:p>
+      <w:pPr>
+        <w:spacing w:line="360" w:lineRule="auto"/>
+        <w:jc w:val="both"/>
+        <w:rPr>
+          <w:rFonts w:eastAsia="Times New Roman" w:cs="Times New Roman"/>
+          <w:b/>
+          <w:sz w:val="40"/>
+          <w:szCs w:val="40"/>
+        </w:rPr>
+      </w:pPr>
+    </w:p>
+    <w:p>
+      <w:pPr>
+        <w:spacing w:line="360" w:lineRule="auto"/>
+        <w:jc w:val="both"/>
+        <w:rPr>
+          <w:rFonts w:eastAsia="Times New Roman" w:cs="Times New Roman"/>
+          <w:b/>
+          <w:sz w:val="40"/>
+          <w:szCs w:val="40"/>
+        </w:rPr>
+      </w:pPr>
     </w:p>
     <w:p>
       <w:pPr>
@@ -1457,13 +1434,14 @@
           <w:szCs w:val="28"/>
         </w:rPr>
       </w:pPr>
-      <w:bookmarkStart w:id="2" w:name="_6fked771qjas" w:colFirst="0" w:colLast="0"/>
-      <w:bookmarkEnd w:id="2"/>
+      <w:bookmarkStart w:id="1" w:name="_6fked771qjas" w:colFirst="0" w:colLast="0"/>
+      <w:bookmarkEnd w:id="1"/>
       <w:r>
         <w:rPr>
           <w:rFonts w:cs="Times New Roman"/>
           <w:szCs w:val="28"/>
         </w:rPr>
+        <w:lastRenderedPageBreak/>
         <w:t>Statement of Proposal</w:t>
       </w:r>
     </w:p>
@@ -1482,8 +1460,8 @@
           <w:szCs w:val="24"/>
         </w:rPr>
       </w:pPr>
-      <w:bookmarkStart w:id="3" w:name="_yywu7k97m0f2" w:colFirst="0" w:colLast="0"/>
-      <w:bookmarkEnd w:id="3"/>
+      <w:bookmarkStart w:id="2" w:name="_yywu7k97m0f2" w:colFirst="0" w:colLast="0"/>
+      <w:bookmarkEnd w:id="2"/>
       <w:r>
         <w:rPr>
           <w:rFonts w:cs="Times New Roman"/>
@@ -1505,23 +1483,7 @@
           <w:szCs w:val="24"/>
         </w:rPr>
         <w:tab/>
-        <w:t>The name of the proposed project is “</w:t>
-      </w:r>
-      <w:proofErr w:type="spellStart"/>
-      <w:r>
-        <w:rPr>
-          <w:rFonts w:cs="Times New Roman"/>
-          <w:szCs w:val="24"/>
-        </w:rPr>
-        <w:t>Chessmate</w:t>
-      </w:r>
-      <w:proofErr w:type="spellEnd"/>
-      <w:r>
-        <w:rPr>
-          <w:rFonts w:cs="Times New Roman"/>
-          <w:szCs w:val="24"/>
-        </w:rPr>
-        <w:t>”.</w:t>
+        <w:t>The name of the proposed project is “Chessmate”.</w:t>
       </w:r>
     </w:p>
     <w:p>
@@ -1562,21 +1524,12 @@
           <w:szCs w:val="24"/>
         </w:rPr>
       </w:pPr>
-      <w:proofErr w:type="spellStart"/>
-      <w:r>
-        <w:rPr>
-          <w:rFonts w:cs="Times New Roman"/>
-          <w:szCs w:val="24"/>
-        </w:rPr>
-        <w:t>Chessmate</w:t>
-      </w:r>
-      <w:proofErr w:type="spellEnd"/>
-      <w:r>
-        <w:rPr>
-          <w:rFonts w:cs="Times New Roman"/>
-          <w:szCs w:val="24"/>
-        </w:rPr>
-        <w:t xml:space="preserve"> is a chess playing bot that engages in a chess match with the user on a physical chess board. It uses a robotic arm to move the chess pieces in the board and image processing techniques to detect movement of pieces on the board.</w:t>
+      <w:r>
+        <w:rPr>
+          <w:rFonts w:cs="Times New Roman"/>
+          <w:szCs w:val="24"/>
+        </w:rPr>
+        <w:t>Chessmate is a chess playing bot that engages in a chess match with the user on a physical chess board. It uses a robotic arm to move the chess pieces in the board and image processing techniques to detect movement of pieces on the board.</w:t>
       </w:r>
     </w:p>
     <w:p>
@@ -1593,8 +1546,8 @@
           <w:szCs w:val="24"/>
         </w:rPr>
       </w:pPr>
-      <w:bookmarkStart w:id="4" w:name="_qsaz7gc3scrt" w:colFirst="0" w:colLast="0"/>
-      <w:bookmarkEnd w:id="4"/>
+      <w:bookmarkStart w:id="3" w:name="_qsaz7gc3scrt" w:colFirst="0" w:colLast="0"/>
+      <w:bookmarkEnd w:id="3"/>
       <w:r>
         <w:rPr>
           <w:rFonts w:cs="Times New Roman"/>
@@ -1685,8 +1638,8 @@
           <w:szCs w:val="24"/>
         </w:rPr>
       </w:pPr>
-      <w:bookmarkStart w:id="5" w:name="_alxgqq40nvxd" w:colFirst="0" w:colLast="0"/>
-      <w:bookmarkEnd w:id="5"/>
+      <w:bookmarkStart w:id="4" w:name="_alxgqq40nvxd" w:colFirst="0" w:colLast="0"/>
+      <w:bookmarkEnd w:id="4"/>
       <w:r>
         <w:rPr>
           <w:rFonts w:cs="Times New Roman"/>
@@ -1871,6 +1824,42 @@
         </w:rPr>
         <w:t>Implement object detection to the bot.</w:t>
       </w:r>
+    </w:p>
+    <w:p>
+      <w:pPr>
+        <w:ind w:left="2160"/>
+        <w:rPr>
+          <w:rFonts w:cs="Times New Roman"/>
+          <w:szCs w:val="24"/>
+        </w:rPr>
+      </w:pPr>
+    </w:p>
+    <w:p>
+      <w:pPr>
+        <w:ind w:left="2160"/>
+        <w:rPr>
+          <w:rFonts w:cs="Times New Roman"/>
+          <w:szCs w:val="24"/>
+        </w:rPr>
+      </w:pPr>
+    </w:p>
+    <w:p>
+      <w:pPr>
+        <w:ind w:left="2160"/>
+        <w:rPr>
+          <w:rFonts w:cs="Times New Roman"/>
+          <w:szCs w:val="24"/>
+        </w:rPr>
+      </w:pPr>
+    </w:p>
+    <w:p>
+      <w:pPr>
+        <w:ind w:left="2160"/>
+        <w:rPr>
+          <w:rFonts w:cs="Times New Roman"/>
+          <w:szCs w:val="24"/>
+        </w:rPr>
+      </w:pPr>
     </w:p>
     <w:p>
       <w:pPr>
@@ -1913,13 +1902,14 @@
           <w:szCs w:val="24"/>
         </w:rPr>
       </w:pPr>
-      <w:bookmarkStart w:id="6" w:name="_1m752tquz60k" w:colFirst="0" w:colLast="0"/>
-      <w:bookmarkEnd w:id="6"/>
-      <w:r>
-        <w:rPr>
-          <w:rFonts w:cs="Times New Roman"/>
-          <w:szCs w:val="24"/>
-        </w:rPr>
+      <w:bookmarkStart w:id="5" w:name="_1m752tquz60k" w:colFirst="0" w:colLast="0"/>
+      <w:bookmarkEnd w:id="5"/>
+      <w:r>
+        <w:rPr>
+          <w:rFonts w:cs="Times New Roman"/>
+          <w:szCs w:val="24"/>
+        </w:rPr>
+        <w:lastRenderedPageBreak/>
         <w:t>Artefacts</w:t>
       </w:r>
     </w:p>
@@ -2056,7 +2046,6 @@
         <w:rPr>
           <w:rFonts w:cs="Times New Roman"/>
         </w:rPr>
-        <w:lastRenderedPageBreak/>
         <w:t>This system finds out the optimal pathway for the chess piece to move from one place to another.</w:t>
       </w:r>
     </w:p>
@@ -2127,23 +2116,7 @@
           <w:rFonts w:cs="Times New Roman"/>
           <w:szCs w:val="24"/>
         </w:rPr>
-        <w:t xml:space="preserve">Chess is a 2-player strategy game played on </w:t>
-      </w:r>
-      <w:proofErr w:type="gramStart"/>
-      <w:r>
-        <w:rPr>
-          <w:rFonts w:cs="Times New Roman"/>
-          <w:szCs w:val="24"/>
-        </w:rPr>
-        <w:t>a</w:t>
-      </w:r>
-      <w:proofErr w:type="gramEnd"/>
-      <w:r>
-        <w:rPr>
-          <w:rFonts w:cs="Times New Roman"/>
-          <w:szCs w:val="24"/>
-        </w:rPr>
-        <w:t xml:space="preserve"> 8x8 board with 16 pieces for each player. With the aim of trapping the opponent’s king piece (Also called “Checkmate”), the players devise their own strategies and moves to get to that aim.</w:t>
+        <w:t>Chess is a 2-player strategy game played on a 8x8 board with 16 pieces for each player. With the aim of trapping the opponent’s king piece (Also called “Checkmate”), the players devise their own strategies and moves to get to that aim.</w:t>
       </w:r>
     </w:p>
     <w:p>
@@ -2343,7 +2316,16 @@
           <w:sz w:val="24"/>
           <w:szCs w:val="24"/>
         </w:rPr>
-        <w:t>The cost of getting trained drastically decreases as it is a one-time investment. Once the bot has been bought, users can play whenever they like. Similarly, the bot would be constructed out of locally-sourced parts, repairing and even upgrading would not be difficult or expensive.</w:t>
+        <w:t xml:space="preserve">The cost of getting trained drastically decreases as it is a one-time investment. Once the bot has been bought, users can play whenever they like. Similarly, the </w:t>
+      </w:r>
+      <w:r>
+        <w:rPr>
+          <w:rFonts w:ascii="Times New Roman" w:hAnsi="Times New Roman" w:cs="Times New Roman"/>
+          <w:sz w:val="24"/>
+          <w:szCs w:val="24"/>
+        </w:rPr>
+        <w:lastRenderedPageBreak/>
+        <w:t>bot would be constructed out of locally-sourced parts, repairing and even upgrading would not be difficult or expensive.</w:t>
       </w:r>
     </w:p>
     <w:p>
@@ -2380,48 +2362,126 @@
     <w:p>
       <w:pPr>
         <w:pStyle w:val="ListParagraph"/>
+        <w:numPr>
+          <w:ilvl w:val="1"/>
+          <w:numId w:val="5"/>
+        </w:numPr>
         <w:rPr>
           <w:rFonts w:ascii="Times New Roman" w:hAnsi="Times New Roman" w:cs="Times New Roman"/>
           <w:sz w:val="24"/>
           <w:szCs w:val="24"/>
         </w:rPr>
       </w:pPr>
-    </w:p>
-    <w:p>
-      <w:pPr>
-        <w:pStyle w:val="ListParagraph"/>
+      <w:r>
         <w:rPr>
           <w:rFonts w:ascii="Times New Roman" w:hAnsi="Times New Roman" w:cs="Times New Roman"/>
           <w:sz w:val="24"/>
           <w:szCs w:val="24"/>
         </w:rPr>
-      </w:pPr>
+        <w:t>Gambit: An Autonomous Chess-Playing Robotic System</w:t>
+      </w:r>
     </w:p>
     <w:p>
       <w:pPr>
         <w:pStyle w:val="ListParagraph"/>
-        <w:ind w:left="1504"/>
+        <w:ind w:left="1440"/>
         <w:rPr>
           <w:rFonts w:ascii="Times New Roman" w:hAnsi="Times New Roman" w:cs="Times New Roman"/>
           <w:sz w:val="24"/>
           <w:szCs w:val="24"/>
         </w:rPr>
       </w:pPr>
-    </w:p>
-    <w:p>
-      <w:pPr>
+      <w:r>
+        <w:rPr>
+          <w:rFonts w:ascii="Times New Roman" w:hAnsi="Times New Roman" w:cs="Times New Roman"/>
+          <w:sz w:val="24"/>
+          <w:szCs w:val="24"/>
+        </w:rPr>
+        <w:t>This paper presents a 6-DoF chess playing robot system named Gambit which is capable of playing chess on a physical board against humans.</w:t>
+      </w:r>
+      <w:r>
+        <w:rPr>
+          <w:rFonts w:ascii="Times New Roman" w:hAnsi="Times New Roman" w:cs="Times New Roman"/>
+          <w:sz w:val="24"/>
+          <w:szCs w:val="24"/>
+        </w:rPr>
+        <w:t xml:space="preserve"> It includes a low-cost sensor for perception, custom-made robot arm and learning algorithms for detection and recognition of objects on the board.</w:t>
+      </w:r>
+      <w:r>
+        <w:rPr>
+          <w:rFonts w:ascii="Times New Roman" w:hAnsi="Times New Roman" w:cs="Times New Roman"/>
+          <w:sz w:val="24"/>
+          <w:szCs w:val="24"/>
+        </w:rPr>
+        <w:t xml:space="preserve"> The authors of the project mainly view this project as a way of exploring the perception and manipulation in a “noisy, less constrained real-world environment”.</w:t>
+      </w:r>
+      <w:r>
+        <w:rPr>
+          <w:rFonts w:ascii="Times New Roman" w:hAnsi="Times New Roman" w:cs="Times New Roman"/>
+          <w:sz w:val="24"/>
+          <w:szCs w:val="24"/>
+        </w:rPr>
+        <w:t xml:space="preserve"> Gambit does not require the chess pieces to be exactly modelled or instrumented as it monitors the state of the board and tracks the movement of the pieces that the opponent has made and communicates with the human opponent using spoken-language interface.</w:t>
+      </w:r>
+    </w:p>
+    <w:p>
+      <w:pPr>
+        <w:pStyle w:val="ListParagraph"/>
         <w:ind w:left="1440"/>
         <w:rPr>
-          <w:rFonts w:cs="Times New Roman"/>
-          <w:szCs w:val="24"/>
-        </w:rPr>
-      </w:pPr>
-    </w:p>
-    <w:p>
-      <w:pPr>
+          <w:rFonts w:ascii="Times New Roman" w:hAnsi="Times New Roman" w:cs="Times New Roman"/>
+          <w:sz w:val="24"/>
+          <w:szCs w:val="24"/>
+        </w:rPr>
+      </w:pPr>
+    </w:p>
+    <w:p>
+      <w:pPr>
+        <w:pStyle w:val="ListParagraph"/>
         <w:ind w:left="1440"/>
         <w:rPr>
           <w:rFonts w:cs="Times New Roman"/>
+          <w:szCs w:val="24"/>
+        </w:rPr>
+      </w:pPr>
+      <w:r>
+        <w:rPr>
+          <w:rFonts w:ascii="Times New Roman" w:hAnsi="Times New Roman" w:cs="Times New Roman"/>
+          <w:sz w:val="24"/>
+          <w:szCs w:val="24"/>
+        </w:rPr>
+        <w:t>The perception system tracks the position of pieces on the board and the board is not fixed relative to the board and the board is calibrated continuously throughout the game.</w:t>
+      </w:r>
+      <w:r>
+        <w:rPr>
+          <w:rFonts w:ascii="Times New Roman" w:hAnsi="Times New Roman" w:cs="Times New Roman"/>
+          <w:sz w:val="24"/>
+          <w:szCs w:val="24"/>
+        </w:rPr>
+        <w:t xml:space="preserve"> On the other hand, the system makes use of an open-source arm design as it was moderate in cost (about $18000 for parts) and their major aim was to enable smooth motion and interaction.</w:t>
+      </w:r>
+      <w:r>
+        <w:rPr>
+          <w:rFonts w:ascii="Times New Roman" w:hAnsi="Times New Roman" w:cs="Times New Roman"/>
+          <w:sz w:val="24"/>
+          <w:szCs w:val="24"/>
+        </w:rPr>
+        <w:t xml:space="preserve"> It consisted of a 6-DoF arm with a gripper attached ad one end. As shown in figure. 1, the DoFs 1,2 and 3 are used for positional control whereas 4,5 and 6 are used for orientation control with the help of roll-pitch-roll spherical wrist.</w:t>
+      </w:r>
+      <w:r>
+        <w:rPr>
+          <w:rFonts w:ascii="Times New Roman" w:hAnsi="Times New Roman" w:cs="Times New Roman"/>
+          <w:sz w:val="24"/>
+          <w:szCs w:val="24"/>
+        </w:rPr>
+        <w:t xml:space="preserve"> (remaining)</w:t>
+      </w:r>
+    </w:p>
+    <w:p>
+      <w:pPr>
+        <w:ind w:left="1440"/>
+        <w:rPr>
+          <w:rFonts w:cs="Times New Roman"/>
           <w:b/>
           <w:szCs w:val="24"/>
         </w:rPr>
@@ -2443,15 +2503,6 @@
         </w:rPr>
         <w:tab/>
       </w:r>
-    </w:p>
-    <w:p>
-      <w:pPr>
-        <w:rPr>
-          <w:rFonts w:cs="Times New Roman"/>
-          <w:b/>
-          <w:szCs w:val="24"/>
-        </w:rPr>
-      </w:pPr>
       <w:r>
         <w:rPr>
           <w:rFonts w:cs="Times New Roman"/>
@@ -2460,16 +2511,90 @@
         </w:rPr>
         <w:tab/>
       </w:r>
+      <w:r>
+        <w:rPr>
+          <w:rFonts w:cs="Times New Roman"/>
+          <w:b/>
+          <w:noProof/>
+          <w:szCs w:val="24"/>
+        </w:rPr>
+        <w:drawing>
+          <wp:inline distT="0" distB="0" distL="0" distR="0" wp14:anchorId="2E1F7B0E" wp14:editId="4217816C">
+            <wp:extent cx="3648075" cy="2381250"/>
+            <wp:effectExtent l="0" t="0" r="9525" b="0"/>
+            <wp:docPr id="2" name="Picture 2"/>
+            <wp:cNvGraphicFramePr>
+              <a:graphicFrameLocks xmlns:a="http://schemas.openxmlformats.org/drawingml/2006/main" noChangeAspect="1"/>
+            </wp:cNvGraphicFramePr>
+            <a:graphic xmlns:a="http://schemas.openxmlformats.org/drawingml/2006/main">
+              <a:graphicData uri="http://schemas.openxmlformats.org/drawingml/2006/picture">
+                <pic:pic xmlns:pic="http://schemas.openxmlformats.org/drawingml/2006/picture">
+                  <pic:nvPicPr>
+                    <pic:cNvPr id="1" name=""/>
+                    <pic:cNvPicPr/>
+                  </pic:nvPicPr>
+                  <pic:blipFill>
+                    <a:blip r:embed="rId7"/>
+                    <a:stretch>
+                      <a:fillRect/>
+                    </a:stretch>
+                  </pic:blipFill>
+                  <pic:spPr>
+                    <a:xfrm>
+                      <a:off x="0" y="0"/>
+                      <a:ext cx="3648075" cy="2381250"/>
+                    </a:xfrm>
+                    <a:prstGeom prst="rect">
+                      <a:avLst/>
+                    </a:prstGeom>
+                  </pic:spPr>
+                </pic:pic>
+              </a:graphicData>
+            </a:graphic>
+          </wp:inline>
+        </w:drawing>
+      </w:r>
+    </w:p>
+    <w:p>
+      <w:pPr>
+        <w:rPr>
+          <w:rFonts w:cs="Times New Roman"/>
+          <w:b/>
+          <w:szCs w:val="24"/>
+        </w:rPr>
+      </w:pPr>
+      <w:r>
+        <w:rPr>
+          <w:rFonts w:cs="Times New Roman"/>
+          <w:b/>
+          <w:szCs w:val="24"/>
+        </w:rPr>
+        <w:tab/>
+      </w:r>
     </w:p>
     <w:p>
       <w:pPr>
         <w:ind w:left="1440"/>
         <w:rPr>
           <w:rFonts w:cs="Times New Roman"/>
-          <w:b/>
-          <w:szCs w:val="24"/>
-        </w:rPr>
-      </w:pPr>
+          <w:szCs w:val="24"/>
+        </w:rPr>
+      </w:pPr>
+      <w:r>
+        <w:rPr>
+          <w:rFonts w:cs="Times New Roman"/>
+          <w:szCs w:val="24"/>
+        </w:rPr>
+        <w:t xml:space="preserve">For sensing purposes, the system consisted of a shoulder-mounted depth-sensing camera (similar to Xbox Kinect) along with a camera attached to the gripper. The </w:t>
+      </w:r>
+      <w:r>
+        <w:rPr>
+          <w:rFonts w:cs="Times New Roman"/>
+          <w:szCs w:val="24"/>
+        </w:rPr>
+        <w:lastRenderedPageBreak/>
+        <w:t>depth-sensing camera provided color information along with depth of each pixel and worked within a range of 0.5m to 5m. Since the minimum working range was very high, it presented a problem that the camera had to be mounted high but the authors solved this issue by mounting the camera facing backwards tn the torso of the arm so that the distance is increased.</w:t>
+      </w:r>
     </w:p>
     <w:p>
       <w:pPr>
@@ -2479,15 +2604,123 @@
           <w:szCs w:val="24"/>
         </w:rPr>
       </w:pPr>
-    </w:p>
-    <w:p>
-      <w:pPr>
-        <w:rPr>
-          <w:rFonts w:cs="Times New Roman"/>
-          <w:b/>
-          <w:szCs w:val="24"/>
-        </w:rPr>
-      </w:pPr>
+      <w:r>
+        <w:rPr>
+          <w:rFonts w:cs="Times New Roman"/>
+          <w:szCs w:val="24"/>
+        </w:rPr>
+        <w:t>The driver software for the system ran on a dedicated Intel Atom net-top PC with CAN and RS-485 PCI cards whereas controlling of the arm was done using a separate computer that handled ROS operations.</w:t>
+      </w:r>
+      <w:r>
+        <w:rPr>
+          <w:rFonts w:cs="Times New Roman"/>
+          <w:szCs w:val="24"/>
+        </w:rPr>
+        <w:t xml:space="preserve"> And the system for detection and recognition of board consisted of four hierarchical classifiers mainly for detecting squares, pieces/backgrounds and two for recognition of types of chess pieces. Each piece was labelled out of pre-defined pieces {B,N,K,P,Q,R}.</w:t>
+      </w:r>
+      <w:r>
+        <w:rPr>
+          <w:rFonts w:cs="Times New Roman"/>
+          <w:szCs w:val="24"/>
+        </w:rPr>
+        <w:t xml:space="preserve"> The hierarchy of the vision algorithm is depicted in the figure below.</w:t>
+      </w:r>
+    </w:p>
+    <w:p>
+      <w:pPr>
+        <w:keepNext/>
+        <w:ind w:left="1440"/>
+      </w:pPr>
+      <w:r>
+        <w:rPr>
+          <w:rFonts w:cs="Times New Roman"/>
+          <w:szCs w:val="24"/>
+        </w:rPr>
+        <w:drawing>
+          <wp:inline distT="0" distB="0" distL="0" distR="0" wp14:anchorId="4C9CE44B" wp14:editId="286E31B5">
+            <wp:extent cx="3781425" cy="2190750"/>
+            <wp:effectExtent l="0" t="0" r="9525" b="0"/>
+            <wp:docPr id="3" name="Picture 3"/>
+            <wp:cNvGraphicFramePr>
+              <a:graphicFrameLocks xmlns:a="http://schemas.openxmlformats.org/drawingml/2006/main" noChangeAspect="1"/>
+            </wp:cNvGraphicFramePr>
+            <a:graphic xmlns:a="http://schemas.openxmlformats.org/drawingml/2006/main">
+              <a:graphicData uri="http://schemas.openxmlformats.org/drawingml/2006/picture">
+                <pic:pic xmlns:pic="http://schemas.openxmlformats.org/drawingml/2006/picture">
+                  <pic:nvPicPr>
+                    <pic:cNvPr id="1" name=""/>
+                    <pic:cNvPicPr/>
+                  </pic:nvPicPr>
+                  <pic:blipFill>
+                    <a:blip r:embed="rId8"/>
+                    <a:stretch>
+                      <a:fillRect/>
+                    </a:stretch>
+                  </pic:blipFill>
+                  <pic:spPr>
+                    <a:xfrm>
+                      <a:off x="0" y="0"/>
+                      <a:ext cx="3781425" cy="2190750"/>
+                    </a:xfrm>
+                    <a:prstGeom prst="rect">
+                      <a:avLst/>
+                    </a:prstGeom>
+                  </pic:spPr>
+                </pic:pic>
+              </a:graphicData>
+            </a:graphic>
+          </wp:inline>
+        </w:drawing>
+      </w:r>
+    </w:p>
+    <w:p>
+      <w:pPr>
+        <w:pStyle w:val="Caption"/>
+        <w:jc w:val="center"/>
+        <w:rPr>
+          <w:rFonts w:cs="Times New Roman"/>
+          <w:szCs w:val="24"/>
+        </w:rPr>
+      </w:pPr>
+      <w:r>
+        <w:t xml:space="preserve">Figure </w:t>
+      </w:r>
+      <w:fldSimple w:instr=" SEQ Figure \* ARABIC ">
+        <w:r>
+          <w:rPr>
+            <w:noProof/>
+          </w:rPr>
+          <w:t>1</w:t>
+        </w:r>
+      </w:fldSimple>
+      <w:r>
+        <w:t>:</w:t>
+      </w:r>
+      <w:r>
+        <w:t xml:space="preserve"> </w:t>
+      </w:r>
+      <w:bookmarkStart w:id="6" w:name="_GoBack"/>
+      <w:bookmarkEnd w:id="6"/>
+      <w:r>
+        <w:t>Hierarchy of the chess-piece recognition algorithms</w:t>
+      </w:r>
+    </w:p>
+    <w:p>
+      <w:pPr>
+        <w:rPr>
+          <w:rFonts w:cs="Times New Roman"/>
+          <w:b/>
+          <w:szCs w:val="24"/>
+        </w:rPr>
+      </w:pPr>
+      <w:r>
+        <w:rPr>
+          <w:rFonts w:cs="Times New Roman"/>
+          <w:b/>
+          <w:szCs w:val="24"/>
+        </w:rPr>
+        <w:t xml:space="preserve"> </w:t>
+      </w:r>
     </w:p>
     <w:p>
       <w:pPr>
@@ -3048,7 +3281,7 @@
         </w:rPr>
         <w:t xml:space="preserve">Chess statistics reference: </w:t>
       </w:r>
-      <w:hyperlink r:id="rId6" w:history="1">
+      <w:hyperlink r:id="rId9" w:history="1">
         <w:r>
           <w:rPr>
             <w:rStyle w:val="Hyperlink"/>
@@ -4371,6 +4604,25 @@
       <w:lang w:val="en"/>
     </w:rPr>
   </w:style>
+  <w:style w:type="paragraph" w:styleId="Caption">
+    <w:name w:val="caption"/>
+    <w:basedOn w:val="Normal"/>
+    <w:next w:val="Normal"/>
+    <w:uiPriority w:val="35"/>
+    <w:unhideWhenUsed/>
+    <w:qFormat/>
+    <w:rsid w:val="00750A6B"/>
+    <w:pPr>
+      <w:spacing w:after="200" w:line="240" w:lineRule="auto"/>
+    </w:pPr>
+    <w:rPr>
+      <w:i/>
+      <w:iCs/>
+      <w:color w:val="44546A" w:themeColor="text2"/>
+      <w:sz w:val="18"/>
+      <w:szCs w:val="18"/>
+    </w:rPr>
+  </w:style>
 </w:styles>
 </file>
 
@@ -4633,4 +4885,16 @@
     </a:ext>
   </a:extLst>
 </a:theme>
+</file>
+
+<file path=customXml/item1.xml><?xml version="1.0" encoding="utf-8"?>
+<b:Sources xmlns:b="http://schemas.openxmlformats.org/officeDocument/2006/bibliography" xmlns="http://schemas.openxmlformats.org/officeDocument/2006/bibliography" SelectedStyle="\APASixthEditionOfficeOnline.xsl" StyleName="APA" Version="6"/>
+</file>
+
+<file path=customXml/itemProps1.xml><?xml version="1.0" encoding="utf-8"?>
+<ds:datastoreItem xmlns:ds="http://schemas.openxmlformats.org/officeDocument/2006/customXml" ds:itemID="{0832126E-730D-4AAD-9659-2E3B85C865D7}">
+  <ds:schemaRefs>
+    <ds:schemaRef ds:uri="http://schemas.openxmlformats.org/officeDocument/2006/bibliography"/>
+  </ds:schemaRefs>
+</ds:datastoreItem>
 </file>
</xml_diff>

<commit_message>
added literature review and artefacts in proposal
</commit_message>
<xml_diff>
--- a/Reports/2049822_Proposal.docx
+++ b/Reports/2049822_Proposal.docx
@@ -345,8 +345,36 @@
                 <w:sz w:val="32"/>
                 <w:szCs w:val="32"/>
               </w:rPr>
-              <w:t>: Sashank Dulal</w:t>
+              <w:t xml:space="preserve">: </w:t>
             </w:r>
+            <w:proofErr w:type="spellStart"/>
+            <w:r>
+              <w:rPr>
+                <w:rFonts w:eastAsia="Times New Roman" w:cs="Times New Roman"/>
+                <w:sz w:val="32"/>
+                <w:szCs w:val="32"/>
+              </w:rPr>
+              <w:t>Sashank</w:t>
+            </w:r>
+            <w:proofErr w:type="spellEnd"/>
+            <w:r>
+              <w:rPr>
+                <w:rFonts w:eastAsia="Times New Roman" w:cs="Times New Roman"/>
+                <w:sz w:val="32"/>
+                <w:szCs w:val="32"/>
+              </w:rPr>
+              <w:t xml:space="preserve"> </w:t>
+            </w:r>
+            <w:proofErr w:type="spellStart"/>
+            <w:r>
+              <w:rPr>
+                <w:rFonts w:eastAsia="Times New Roman" w:cs="Times New Roman"/>
+                <w:sz w:val="32"/>
+                <w:szCs w:val="32"/>
+              </w:rPr>
+              <w:t>Dulal</w:t>
+            </w:r>
+            <w:proofErr w:type="spellEnd"/>
           </w:p>
         </w:tc>
       </w:tr>
@@ -414,7 +442,25 @@
                 <w:sz w:val="32"/>
                 <w:szCs w:val="32"/>
               </w:rPr>
-              <w:t>:  Sangay Lama</w:t>
+              <w:t xml:space="preserve">:  </w:t>
+            </w:r>
+            <w:proofErr w:type="spellStart"/>
+            <w:r>
+              <w:rPr>
+                <w:rFonts w:eastAsia="Times New Roman" w:cs="Times New Roman"/>
+                <w:sz w:val="32"/>
+                <w:szCs w:val="32"/>
+              </w:rPr>
+              <w:t>Sangay</w:t>
+            </w:r>
+            <w:proofErr w:type="spellEnd"/>
+            <w:r>
+              <w:rPr>
+                <w:rFonts w:eastAsia="Times New Roman" w:cs="Times New Roman"/>
+                <w:sz w:val="32"/>
+                <w:szCs w:val="32"/>
+              </w:rPr>
+              <w:t xml:space="preserve"> Lama</w:t>
             </w:r>
           </w:p>
         </w:tc>
@@ -880,13 +926,25 @@
           <w:szCs w:val="40"/>
         </w:rPr>
       </w:pPr>
-      <w:r>
+    </w:p>
+    <w:p>
+      <w:pPr>
+        <w:jc w:val="center"/>
         <w:rPr>
           <w:rFonts w:eastAsia="Times New Roman" w:cs="Times New Roman"/>
           <w:b/>
           <w:sz w:val="40"/>
           <w:szCs w:val="40"/>
         </w:rPr>
+      </w:pPr>
+      <w:r>
+        <w:rPr>
+          <w:rFonts w:eastAsia="Times New Roman" w:cs="Times New Roman"/>
+          <w:b/>
+          <w:sz w:val="40"/>
+          <w:szCs w:val="40"/>
+        </w:rPr>
+        <w:lastRenderedPageBreak/>
         <w:t>Table of Contents</w:t>
       </w:r>
     </w:p>
@@ -1418,6 +1476,7 @@
           <w:szCs w:val="40"/>
         </w:rPr>
       </w:pPr>
+      <w:bookmarkStart w:id="1" w:name="_GoBack"/>
     </w:p>
     <w:p>
       <w:pPr>
@@ -1434,14 +1493,13 @@
           <w:szCs w:val="28"/>
         </w:rPr>
       </w:pPr>
-      <w:bookmarkStart w:id="1" w:name="_6fked771qjas" w:colFirst="0" w:colLast="0"/>
-      <w:bookmarkEnd w:id="1"/>
+      <w:bookmarkStart w:id="2" w:name="_6fked771qjas" w:colFirst="0" w:colLast="0"/>
+      <w:bookmarkEnd w:id="2"/>
       <w:r>
         <w:rPr>
           <w:rFonts w:cs="Times New Roman"/>
           <w:szCs w:val="28"/>
         </w:rPr>
-        <w:lastRenderedPageBreak/>
         <w:t>Statement of Proposal</w:t>
       </w:r>
     </w:p>
@@ -1460,8 +1518,8 @@
           <w:szCs w:val="24"/>
         </w:rPr>
       </w:pPr>
-      <w:bookmarkStart w:id="2" w:name="_yywu7k97m0f2" w:colFirst="0" w:colLast="0"/>
-      <w:bookmarkEnd w:id="2"/>
+      <w:bookmarkStart w:id="3" w:name="_yywu7k97m0f2" w:colFirst="0" w:colLast="0"/>
+      <w:bookmarkEnd w:id="3"/>
       <w:r>
         <w:rPr>
           <w:rFonts w:cs="Times New Roman"/>
@@ -1483,7 +1541,23 @@
           <w:szCs w:val="24"/>
         </w:rPr>
         <w:tab/>
-        <w:t>The name of the proposed project is “Chessmate”.</w:t>
+        <w:t>The name of the proposed project is “</w:t>
+      </w:r>
+      <w:proofErr w:type="spellStart"/>
+      <w:r>
+        <w:rPr>
+          <w:rFonts w:cs="Times New Roman"/>
+          <w:szCs w:val="24"/>
+        </w:rPr>
+        <w:t>Chessmate</w:t>
+      </w:r>
+      <w:proofErr w:type="spellEnd"/>
+      <w:r>
+        <w:rPr>
+          <w:rFonts w:cs="Times New Roman"/>
+          <w:szCs w:val="24"/>
+        </w:rPr>
+        <w:t>”.</w:t>
       </w:r>
     </w:p>
     <w:p>
@@ -1524,12 +1598,21 @@
           <w:szCs w:val="24"/>
         </w:rPr>
       </w:pPr>
-      <w:r>
-        <w:rPr>
-          <w:rFonts w:cs="Times New Roman"/>
-          <w:szCs w:val="24"/>
-        </w:rPr>
-        <w:t>Chessmate is a chess playing bot that engages in a chess match with the user on a physical chess board. It uses a robotic arm to move the chess pieces in the board and image processing techniques to detect movement of pieces on the board.</w:t>
+      <w:proofErr w:type="spellStart"/>
+      <w:r>
+        <w:rPr>
+          <w:rFonts w:cs="Times New Roman"/>
+          <w:szCs w:val="24"/>
+        </w:rPr>
+        <w:t>Chessmate</w:t>
+      </w:r>
+      <w:proofErr w:type="spellEnd"/>
+      <w:r>
+        <w:rPr>
+          <w:rFonts w:cs="Times New Roman"/>
+          <w:szCs w:val="24"/>
+        </w:rPr>
+        <w:t xml:space="preserve"> is a chess playing bot that engages in a chess match with the user on a physical chess board. It uses a robotic arm to move the chess pieces in the board and image processing techniques to detect movement of pieces on the board.</w:t>
       </w:r>
     </w:p>
     <w:p>
@@ -1546,8 +1629,8 @@
           <w:szCs w:val="24"/>
         </w:rPr>
       </w:pPr>
-      <w:bookmarkStart w:id="3" w:name="_qsaz7gc3scrt" w:colFirst="0" w:colLast="0"/>
-      <w:bookmarkEnd w:id="3"/>
+      <w:bookmarkStart w:id="4" w:name="_qsaz7gc3scrt" w:colFirst="0" w:colLast="0"/>
+      <w:bookmarkEnd w:id="4"/>
       <w:r>
         <w:rPr>
           <w:rFonts w:cs="Times New Roman"/>
@@ -1638,8 +1721,8 @@
           <w:szCs w:val="24"/>
         </w:rPr>
       </w:pPr>
-      <w:bookmarkStart w:id="4" w:name="_alxgqq40nvxd" w:colFirst="0" w:colLast="0"/>
-      <w:bookmarkEnd w:id="4"/>
+      <w:bookmarkStart w:id="5" w:name="_alxgqq40nvxd" w:colFirst="0" w:colLast="0"/>
+      <w:bookmarkEnd w:id="5"/>
       <w:r>
         <w:rPr>
           <w:rFonts w:cs="Times New Roman"/>
@@ -1902,14 +1985,13 @@
           <w:szCs w:val="24"/>
         </w:rPr>
       </w:pPr>
-      <w:bookmarkStart w:id="5" w:name="_1m752tquz60k" w:colFirst="0" w:colLast="0"/>
-      <w:bookmarkEnd w:id="5"/>
-      <w:r>
-        <w:rPr>
-          <w:rFonts w:cs="Times New Roman"/>
-          <w:szCs w:val="24"/>
-        </w:rPr>
-        <w:lastRenderedPageBreak/>
+      <w:bookmarkStart w:id="6" w:name="_1m752tquz60k" w:colFirst="0" w:colLast="0"/>
+      <w:bookmarkEnd w:id="6"/>
+      <w:r>
+        <w:rPr>
+          <w:rFonts w:cs="Times New Roman"/>
+          <w:szCs w:val="24"/>
+        </w:rPr>
         <w:t>Artefacts</w:t>
       </w:r>
     </w:p>
@@ -2116,7 +2198,23 @@
           <w:rFonts w:cs="Times New Roman"/>
           <w:szCs w:val="24"/>
         </w:rPr>
-        <w:t>Chess is a 2-player strategy game played on a 8x8 board with 16 pieces for each player. With the aim of trapping the opponent’s king piece (Also called “Checkmate”), the players devise their own strategies and moves to get to that aim.</w:t>
+        <w:t xml:space="preserve">Chess is a 2-player strategy game played on </w:t>
+      </w:r>
+      <w:proofErr w:type="gramStart"/>
+      <w:r>
+        <w:rPr>
+          <w:rFonts w:cs="Times New Roman"/>
+          <w:szCs w:val="24"/>
+        </w:rPr>
+        <w:t>a</w:t>
+      </w:r>
+      <w:proofErr w:type="gramEnd"/>
+      <w:r>
+        <w:rPr>
+          <w:rFonts w:cs="Times New Roman"/>
+          <w:szCs w:val="24"/>
+        </w:rPr>
+        <w:t xml:space="preserve"> 8x8 board with 16 pieces for each player. With the aim of trapping the opponent’s king piece (Also called “Checkmate”), the players devise their own strategies and moves to get to that aim.</w:t>
       </w:r>
     </w:p>
     <w:p>
@@ -2316,16 +2414,8 @@
           <w:sz w:val="24"/>
           <w:szCs w:val="24"/>
         </w:rPr>
-        <w:t xml:space="preserve">The cost of getting trained drastically decreases as it is a one-time investment. Once the bot has been bought, users can play whenever they like. Similarly, the </w:t>
-      </w:r>
-      <w:r>
-        <w:rPr>
-          <w:rFonts w:ascii="Times New Roman" w:hAnsi="Times New Roman" w:cs="Times New Roman"/>
-          <w:sz w:val="24"/>
-          <w:szCs w:val="24"/>
-        </w:rPr>
         <w:lastRenderedPageBreak/>
-        <w:t>bot would be constructed out of locally-sourced parts, repairing and even upgrading would not be difficult or expensive.</w:t>
+        <w:t>The cost of getting trained drastically decreases as it is a one-time investment. Once the bot has been bought, users can play whenever they like. Similarly, the bot would be constructed out of locally-sourced parts, repairing and even upgrading would not be difficult or expensive.</w:t>
       </w:r>
     </w:p>
     <w:p>
@@ -2466,15 +2556,69 @@
           <w:sz w:val="24"/>
           <w:szCs w:val="24"/>
         </w:rPr>
-        <w:t xml:space="preserve"> It consisted of a 6-DoF arm with a gripper attached ad one end. As shown in figure. 1, the DoFs 1,2 and 3 are used for positional control whereas 4,5 and 6 are used for orientation control with the help of roll-pitch-roll spherical wrist.</w:t>
-      </w:r>
+        <w:t xml:space="preserve"> It consisted of a 6-DoF arm with a gripper attached ad one end. As shown in figure. 1, the </w:t>
+      </w:r>
+      <w:proofErr w:type="spellStart"/>
       <w:r>
         <w:rPr>
           <w:rFonts w:ascii="Times New Roman" w:hAnsi="Times New Roman" w:cs="Times New Roman"/>
           <w:sz w:val="24"/>
           <w:szCs w:val="24"/>
         </w:rPr>
-        <w:t xml:space="preserve"> (remaining)</w:t>
+        <w:t>DoFs</w:t>
+      </w:r>
+      <w:proofErr w:type="spellEnd"/>
+      <w:r>
+        <w:rPr>
+          <w:rFonts w:ascii="Times New Roman" w:hAnsi="Times New Roman" w:cs="Times New Roman"/>
+          <w:sz w:val="24"/>
+          <w:szCs w:val="24"/>
+        </w:rPr>
+        <w:t xml:space="preserve"> 1</w:t>
+      </w:r>
+      <w:proofErr w:type="gramStart"/>
+      <w:r>
+        <w:rPr>
+          <w:rFonts w:ascii="Times New Roman" w:hAnsi="Times New Roman" w:cs="Times New Roman"/>
+          <w:sz w:val="24"/>
+          <w:szCs w:val="24"/>
+        </w:rPr>
+        <w:t>,2</w:t>
+      </w:r>
+      <w:proofErr w:type="gramEnd"/>
+      <w:r>
+        <w:rPr>
+          <w:rFonts w:ascii="Times New Roman" w:hAnsi="Times New Roman" w:cs="Times New Roman"/>
+          <w:sz w:val="24"/>
+          <w:szCs w:val="24"/>
+        </w:rPr>
+        <w:t xml:space="preserve"> and 3 are used for positional control whereas 4,5 and 6 are used for orientation control with the help of roll-pitch-roll spherical wrist.</w:t>
+      </w:r>
+      <w:r>
+        <w:rPr>
+          <w:rFonts w:ascii="Times New Roman" w:hAnsi="Times New Roman" w:cs="Times New Roman"/>
+          <w:sz w:val="24"/>
+          <w:szCs w:val="24"/>
+        </w:rPr>
+        <w:t xml:space="preserve"> (</w:t>
+      </w:r>
+      <w:proofErr w:type="gramStart"/>
+      <w:r>
+        <w:rPr>
+          <w:rFonts w:ascii="Times New Roman" w:hAnsi="Times New Roman" w:cs="Times New Roman"/>
+          <w:sz w:val="24"/>
+          <w:szCs w:val="24"/>
+        </w:rPr>
+        <w:t>remaining</w:t>
+      </w:r>
+      <w:proofErr w:type="gramEnd"/>
+      <w:r>
+        <w:rPr>
+          <w:rFonts w:ascii="Times New Roman" w:hAnsi="Times New Roman" w:cs="Times New Roman"/>
+          <w:sz w:val="24"/>
+          <w:szCs w:val="24"/>
+        </w:rPr>
+        <w:t>)</w:t>
       </w:r>
     </w:p>
     <w:p>
@@ -2585,15 +2729,24 @@
           <w:rFonts w:cs="Times New Roman"/>
           <w:szCs w:val="24"/>
         </w:rPr>
-        <w:t xml:space="preserve">For sensing purposes, the system consisted of a shoulder-mounted depth-sensing camera (similar to Xbox Kinect) along with a camera attached to the gripper. The </w:t>
-      </w:r>
-      <w:r>
-        <w:rPr>
-          <w:rFonts w:cs="Times New Roman"/>
-          <w:szCs w:val="24"/>
-        </w:rPr>
         <w:lastRenderedPageBreak/>
-        <w:t>depth-sensing camera provided color information along with depth of each pixel and worked within a range of 0.5m to 5m. Since the minimum working range was very high, it presented a problem that the camera had to be mounted high but the authors solved this issue by mounting the camera facing backwards tn the torso of the arm so that the distance is increased.</w:t>
+        <w:t xml:space="preserve">For sensing purposes, the system consisted of a shoulder-mounted depth-sensing camera (similar to Xbox Kinect) along with a camera attached to the gripper. The depth-sensing camera provided color information along with depth of each pixel and worked within a range of 0.5m to 5m. Since the minimum working range was very high, it presented a problem that the camera had to be mounted high but the authors solved this issue by mounting the camera facing backwards </w:t>
+      </w:r>
+      <w:proofErr w:type="spellStart"/>
+      <w:r>
+        <w:rPr>
+          <w:rFonts w:cs="Times New Roman"/>
+          <w:szCs w:val="24"/>
+        </w:rPr>
+        <w:t>tn</w:t>
+      </w:r>
+      <w:proofErr w:type="spellEnd"/>
+      <w:r>
+        <w:rPr>
+          <w:rFonts w:cs="Times New Roman"/>
+          <w:szCs w:val="24"/>
+        </w:rPr>
+        <w:t xml:space="preserve"> the torso of the arm so that the distance is increased.</w:t>
       </w:r>
     </w:p>
     <w:p>
@@ -2616,7 +2769,23 @@
           <w:rFonts w:cs="Times New Roman"/>
           <w:szCs w:val="24"/>
         </w:rPr>
-        <w:t xml:space="preserve"> And the system for detection and recognition of board consisted of four hierarchical classifiers mainly for detecting squares, pieces/backgrounds and two for recognition of types of chess pieces. Each piece was labelled out of pre-defined pieces {B,N,K,P,Q,R}.</w:t>
+        <w:t xml:space="preserve"> And the system for detection and recognition of board consisted of four hierarchical classifiers mainly for detecting squares, pieces/backgrounds and two for recognition of types of chess pieces. Each piece was labelled out of pre-defined pieces {B</w:t>
+      </w:r>
+      <w:proofErr w:type="gramStart"/>
+      <w:r>
+        <w:rPr>
+          <w:rFonts w:cs="Times New Roman"/>
+          <w:szCs w:val="24"/>
+        </w:rPr>
+        <w:t>,N,K,P,Q,R</w:t>
+      </w:r>
+      <w:proofErr w:type="gramEnd"/>
+      <w:r>
+        <w:rPr>
+          <w:rFonts w:cs="Times New Roman"/>
+          <w:szCs w:val="24"/>
+        </w:rPr>
+        <w:t>}.</w:t>
       </w:r>
       <w:r>
         <w:rPr>
@@ -2634,6 +2803,7 @@
       <w:r>
         <w:rPr>
           <w:rFonts w:cs="Times New Roman"/>
+          <w:noProof/>
           <w:szCs w:val="24"/>
         </w:rPr>
         <w:drawing>
@@ -2685,22 +2855,33 @@
       <w:r>
         <w:t xml:space="preserve">Figure </w:t>
       </w:r>
-      <w:fldSimple w:instr=" SEQ Figure \* ARABIC ">
-        <w:r>
-          <w:rPr>
-            <w:noProof/>
-          </w:rPr>
-          <w:t>1</w:t>
-        </w:r>
-      </w:fldSimple>
+      <w:r>
+        <w:fldChar w:fldCharType="begin"/>
+      </w:r>
+      <w:r>
+        <w:instrText xml:space="preserve"> SEQ Figure \* ARABIC </w:instrText>
+      </w:r>
+      <w:r>
+        <w:fldChar w:fldCharType="separate"/>
+      </w:r>
+      <w:r>
+        <w:rPr>
+          <w:noProof/>
+        </w:rPr>
+        <w:t>1</w:t>
+      </w:r>
+      <w:r>
+        <w:rPr>
+          <w:noProof/>
+        </w:rPr>
+        <w:fldChar w:fldCharType="end"/>
+      </w:r>
       <w:r>
         <w:t>:</w:t>
       </w:r>
       <w:r>
         <w:t xml:space="preserve"> </w:t>
       </w:r>
-      <w:bookmarkStart w:id="6" w:name="_GoBack"/>
-      <w:bookmarkEnd w:id="6"/>
       <w:r>
         <w:t>Hierarchy of the chess-piece recognition algorithms</w:t>
       </w:r>
@@ -2795,123 +2976,627 @@
     </w:p>
     <w:p>
       <w:pPr>
-        <w:rPr>
-          <w:rFonts w:cs="Times New Roman"/>
-        </w:rPr>
-      </w:pPr>
-    </w:p>
-    <w:p>
-      <w:pPr>
-        <w:rPr>
-          <w:rFonts w:cs="Times New Roman"/>
-        </w:rPr>
-      </w:pPr>
-    </w:p>
-    <w:p>
-      <w:pPr>
-        <w:rPr>
-          <w:rFonts w:cs="Times New Roman"/>
-        </w:rPr>
-      </w:pPr>
-    </w:p>
-    <w:p>
-      <w:pPr>
-        <w:rPr>
-          <w:rFonts w:cs="Times New Roman"/>
-        </w:rPr>
-      </w:pPr>
-    </w:p>
-    <w:p>
-      <w:pPr>
-        <w:rPr>
-          <w:rFonts w:cs="Times New Roman"/>
-        </w:rPr>
-      </w:pPr>
-    </w:p>
-    <w:p>
-      <w:pPr>
-        <w:rPr>
-          <w:rFonts w:cs="Times New Roman"/>
-        </w:rPr>
-      </w:pPr>
-    </w:p>
-    <w:p>
-      <w:pPr>
-        <w:rPr>
-          <w:rFonts w:cs="Times New Roman"/>
-        </w:rPr>
-      </w:pPr>
-    </w:p>
-    <w:p>
-      <w:pPr>
-        <w:rPr>
-          <w:rFonts w:cs="Times New Roman"/>
-        </w:rPr>
-      </w:pPr>
-    </w:p>
-    <w:p>
-      <w:pPr>
-        <w:rPr>
-          <w:rFonts w:cs="Times New Roman"/>
-        </w:rPr>
-      </w:pPr>
-    </w:p>
-    <w:p>
-      <w:pPr>
-        <w:rPr>
-          <w:rFonts w:cs="Times New Roman"/>
-        </w:rPr>
-      </w:pPr>
-    </w:p>
-    <w:p>
-      <w:pPr>
-        <w:rPr>
-          <w:rFonts w:cs="Times New Roman"/>
-        </w:rPr>
-      </w:pPr>
-    </w:p>
-    <w:p>
-      <w:pPr>
-        <w:rPr>
-          <w:rFonts w:cs="Times New Roman"/>
-        </w:rPr>
-      </w:pPr>
-    </w:p>
-    <w:p>
-      <w:pPr>
-        <w:rPr>
-          <w:rFonts w:cs="Times New Roman"/>
-        </w:rPr>
-      </w:pPr>
-    </w:p>
-    <w:p>
-      <w:pPr>
-        <w:rPr>
-          <w:rFonts w:cs="Times New Roman"/>
-        </w:rPr>
-      </w:pPr>
-    </w:p>
-    <w:p>
-      <w:pPr>
-        <w:rPr>
-          <w:rFonts w:cs="Times New Roman"/>
-        </w:rPr>
-      </w:pPr>
-    </w:p>
-    <w:p>
-      <w:pPr>
-        <w:rPr>
-          <w:rFonts w:cs="Times New Roman"/>
-        </w:rPr>
-      </w:pPr>
-    </w:p>
-    <w:p>
-      <w:pPr>
-        <w:rPr>
-          <w:rFonts w:cs="Times New Roman"/>
-        </w:rPr>
-      </w:pPr>
-    </w:p>
+        <w:pStyle w:val="ListParagraph"/>
+        <w:numPr>
+          <w:ilvl w:val="0"/>
+          <w:numId w:val="5"/>
+        </w:numPr>
+        <w:rPr>
+          <w:rFonts w:cs="Times New Roman"/>
+        </w:rPr>
+      </w:pPr>
+      <w:r>
+        <w:rPr>
+          <w:rFonts w:cs="Times New Roman"/>
+        </w:rPr>
+        <w:t>Artefact</w:t>
+      </w:r>
+    </w:p>
+    <w:p>
+      <w:pPr>
+        <w:pStyle w:val="ListParagraph"/>
+        <w:rPr>
+          <w:rFonts w:cs="Times New Roman"/>
+        </w:rPr>
+      </w:pPr>
+      <w:r>
+        <w:rPr>
+          <w:rFonts w:cs="Times New Roman"/>
+        </w:rPr>
+        <w:t>System to detect and track movement of chess pieces on the board</w:t>
+      </w:r>
+    </w:p>
+    <w:p>
+      <w:pPr>
+        <w:pStyle w:val="ListParagraph"/>
+        <w:rPr>
+          <w:rFonts w:cs="Times New Roman"/>
+        </w:rPr>
+      </w:pPr>
+      <w:r>
+        <w:rPr>
+          <w:rFonts w:cs="Times New Roman"/>
+        </w:rPr>
+        <w:t xml:space="preserve">This system will be responsible for recognition and detection of movements on the chess board. It will comprise of a sensor for vision purposes and a processing hardware for computational tasks. An image processing library such as </w:t>
+      </w:r>
+      <w:proofErr w:type="spellStart"/>
+      <w:r>
+        <w:rPr>
+          <w:rFonts w:cs="Times New Roman"/>
+        </w:rPr>
+        <w:t>opencv</w:t>
+      </w:r>
+      <w:proofErr w:type="spellEnd"/>
+      <w:r>
+        <w:rPr>
+          <w:rFonts w:cs="Times New Roman"/>
+        </w:rPr>
+        <w:t xml:space="preserve"> or </w:t>
+      </w:r>
+      <w:proofErr w:type="spellStart"/>
+      <w:r>
+        <w:rPr>
+          <w:rFonts w:cs="Times New Roman"/>
+        </w:rPr>
+        <w:t>tensorflow</w:t>
+      </w:r>
+      <w:proofErr w:type="spellEnd"/>
+      <w:r>
+        <w:rPr>
+          <w:rFonts w:cs="Times New Roman"/>
+        </w:rPr>
+        <w:t xml:space="preserve"> will be used to develop the tracking algorithm. Similarly, the sensor will be fixed to a point to avoid any errors due to calibration.</w:t>
+      </w:r>
+      <w:r>
+        <w:rPr>
+          <w:rFonts w:cs="Times New Roman"/>
+        </w:rPr>
+        <w:t xml:space="preserve"> Once the system detects movement, it will transfer the information to the system handling chess gameplay.</w:t>
+      </w:r>
+    </w:p>
+    <w:p>
+      <w:pPr>
+        <w:pStyle w:val="ListParagraph"/>
+        <w:rPr>
+          <w:rFonts w:cs="Times New Roman"/>
+        </w:rPr>
+      </w:pPr>
+    </w:p>
+    <w:p>
+      <w:pPr>
+        <w:pStyle w:val="ListParagraph"/>
+        <w:rPr>
+          <w:rFonts w:cs="Times New Roman"/>
+        </w:rPr>
+      </w:pPr>
+      <w:r>
+        <w:rPr>
+          <w:rFonts w:cs="Times New Roman"/>
+        </w:rPr>
+        <w:t>System to generate chess moves</w:t>
+      </w:r>
+    </w:p>
+    <w:p>
+      <w:pPr>
+        <w:pStyle w:val="ListParagraph"/>
+        <w:rPr>
+          <w:rFonts w:cs="Times New Roman"/>
+        </w:rPr>
+      </w:pPr>
+      <w:r>
+        <w:rPr>
+          <w:rFonts w:cs="Times New Roman"/>
+        </w:rPr>
+        <w:t>This system generates valid and competitive chess moves based on the moves placed by the user. When the user have already placed a move and the system detects a move, it passe</w:t>
+      </w:r>
+      <w:r>
+        <w:rPr>
+          <w:rFonts w:cs="Times New Roman"/>
+        </w:rPr>
+        <w:t>s the move to this system and the validity of the move is checked at first. If the move is valid, then the move is passed through the chess API to generate best possible move against that particular move placed by the user. On the other hand, the chess API will either be an open-source API or will be developed from scratch for our own purposes.</w:t>
+      </w:r>
+    </w:p>
+    <w:p>
+      <w:pPr>
+        <w:pStyle w:val="ListParagraph"/>
+        <w:rPr>
+          <w:rFonts w:cs="Times New Roman"/>
+        </w:rPr>
+      </w:pPr>
+    </w:p>
+    <w:p>
+      <w:pPr>
+        <w:pStyle w:val="ListParagraph"/>
+        <w:rPr>
+          <w:rFonts w:cs="Times New Roman"/>
+        </w:rPr>
+      </w:pPr>
+      <w:r>
+        <w:rPr>
+          <w:rFonts w:cs="Times New Roman"/>
+        </w:rPr>
+        <w:t>System to move the chess piece for the bot</w:t>
+      </w:r>
+    </w:p>
+    <w:p>
+      <w:pPr>
+        <w:pStyle w:val="ListParagraph"/>
+        <w:rPr>
+          <w:rFonts w:cs="Times New Roman"/>
+        </w:rPr>
+      </w:pPr>
+      <w:r>
+        <w:rPr>
+          <w:rFonts w:cs="Times New Roman"/>
+        </w:rPr>
+        <w:t>Under this system, a hardware that can physically move the chess pieces in the board will be developed. The system will be able to move the pieces based on the moves provided by the chess API and the pathway will be calculated by a different algorithm.</w:t>
+      </w:r>
+      <w:r>
+        <w:rPr>
+          <w:rFonts w:cs="Times New Roman"/>
+        </w:rPr>
+        <w:t xml:space="preserve"> Different methods of movement such as mechanical arm or magnetic method have been considered for this project and will be decided by analyzing their strengths and weaknesses.</w:t>
+      </w:r>
+      <w:r>
+        <w:rPr>
+          <w:rFonts w:cs="Times New Roman"/>
+        </w:rPr>
+        <w:t xml:space="preserve"> </w:t>
+      </w:r>
+      <w:r>
+        <w:rPr>
+          <w:rFonts w:cs="Times New Roman"/>
+        </w:rPr>
+        <w:tab/>
+      </w:r>
+    </w:p>
+    <w:p>
+      <w:pPr>
+        <w:pStyle w:val="ListParagraph"/>
+        <w:rPr>
+          <w:rFonts w:cs="Times New Roman"/>
+        </w:rPr>
+      </w:pPr>
+      <w:r>
+        <w:rPr>
+          <w:rFonts w:cs="Times New Roman"/>
+        </w:rPr>
+        <w:tab/>
+        <w:t>Mechanical Arm</w:t>
+      </w:r>
+    </w:p>
+    <w:p>
+      <w:pPr>
+        <w:pStyle w:val="ListParagraph"/>
+        <w:rPr>
+          <w:rFonts w:cs="Times New Roman"/>
+        </w:rPr>
+      </w:pPr>
+      <w:r>
+        <w:rPr>
+          <w:rFonts w:cs="Times New Roman"/>
+        </w:rPr>
+        <w:tab/>
+        <w:t>An arm with 4-DOF will be constructed using servos and LEGO-style blocks and the arm will be capable of picking the chess piece and move it around the chess board.</w:t>
+      </w:r>
+    </w:p>
+    <w:p>
+      <w:pPr>
+        <w:pStyle w:val="ListParagraph"/>
+        <w:rPr>
+          <w:rFonts w:cs="Times New Roman"/>
+        </w:rPr>
+      </w:pPr>
+      <w:r>
+        <w:rPr>
+          <w:rFonts w:cs="Times New Roman"/>
+        </w:rPr>
+        <w:tab/>
+        <w:t>Magnetic Method</w:t>
+      </w:r>
+    </w:p>
+    <w:p>
+      <w:pPr>
+        <w:pStyle w:val="ListParagraph"/>
+        <w:rPr>
+          <w:rFonts w:cs="Times New Roman"/>
+        </w:rPr>
+      </w:pPr>
+      <w:r>
+        <w:rPr>
+          <w:rFonts w:cs="Times New Roman"/>
+        </w:rPr>
+        <w:tab/>
+        <w:t>A platform that lies below the chess board that resembles a typical CNC machine will be constructed and a magnet will be attached to the moving part of the machine and a magnet will be glued on the bottom part of each and every chess pieces/</w:t>
+      </w:r>
+    </w:p>
+    <w:p>
+      <w:pPr>
+        <w:pStyle w:val="ListParagraph"/>
+        <w:rPr>
+          <w:rFonts w:cs="Times New Roman"/>
+        </w:rPr>
+      </w:pPr>
+    </w:p>
+    <w:p>
+      <w:pPr>
+        <w:pStyle w:val="ListParagraph"/>
+        <w:rPr>
+          <w:rFonts w:cs="Times New Roman"/>
+        </w:rPr>
+      </w:pPr>
+      <w:r>
+        <w:rPr>
+          <w:rFonts w:cs="Times New Roman"/>
+        </w:rPr>
+        <w:t>System to declare pathway for moving chess pieces</w:t>
+      </w:r>
+    </w:p>
+    <w:p>
+      <w:pPr>
+        <w:pStyle w:val="ListParagraph"/>
+        <w:rPr>
+          <w:rFonts w:cs="Times New Roman"/>
+        </w:rPr>
+      </w:pPr>
+      <w:r>
+        <w:rPr>
+          <w:rFonts w:cs="Times New Roman"/>
+        </w:rPr>
+        <w:t xml:space="preserve">This system will be responsible for </w:t>
+      </w:r>
+      <w:r>
+        <w:rPr>
+          <w:rFonts w:cs="Times New Roman"/>
+        </w:rPr>
+        <w:t>generating pathway for the movement of chess pieces on the board for the bot.</w:t>
+      </w:r>
+      <w:r>
+        <w:rPr>
+          <w:rFonts w:cs="Times New Roman"/>
+        </w:rPr>
+        <w:t xml:space="preserve"> The algorithm to find out the optimal pathway for the chess piece to move will be based on the type of hardware to be developed based on the analysis. For instance, if a mechanical arm is to be constructed, an algorithm such as inverse kinematics would be developed in order to find out the angle required for each servos to get from one point to another whereas if the magnetic method is to be considered, an algorithm involving G-code or any other methods will be used.</w:t>
+      </w:r>
+    </w:p>
+    <w:p>
+      <w:pPr>
+        <w:pStyle w:val="ListParagraph"/>
+        <w:rPr>
+          <w:rFonts w:cs="Times New Roman"/>
+        </w:rPr>
+      </w:pPr>
+    </w:p>
+    <w:p>
+      <w:pPr>
+        <w:pStyle w:val="ListParagraph"/>
+        <w:rPr>
+          <w:rFonts w:cs="Times New Roman"/>
+        </w:rPr>
+      </w:pPr>
+      <w:r>
+        <w:rPr>
+          <w:rFonts w:cs="Times New Roman"/>
+        </w:rPr>
+        <w:lastRenderedPageBreak/>
+        <w:t>Tools and technologies required</w:t>
+      </w:r>
+    </w:p>
+    <w:p>
+      <w:pPr>
+        <w:pStyle w:val="ListParagraph"/>
+        <w:rPr>
+          <w:rFonts w:cs="Times New Roman"/>
+        </w:rPr>
+      </w:pPr>
+      <w:r>
+        <w:rPr>
+          <w:rFonts w:cs="Times New Roman"/>
+        </w:rPr>
+        <w:t>Hardware Requirements</w:t>
+      </w:r>
+    </w:p>
+    <w:p>
+      <w:pPr>
+        <w:pStyle w:val="ListParagraph"/>
+        <w:numPr>
+          <w:ilvl w:val="0"/>
+          <w:numId w:val="8"/>
+        </w:numPr>
+        <w:rPr>
+          <w:rFonts w:cs="Times New Roman"/>
+        </w:rPr>
+      </w:pPr>
+      <w:r>
+        <w:rPr>
+          <w:rFonts w:cs="Times New Roman"/>
+        </w:rPr>
+        <w:t>Mid-range PC (Laptop or Desktop) with at least Intel i5 or similar processor, 8GB RAM, 256GB SSD is required for SSH connection to Raspberry Pi.</w:t>
+      </w:r>
+    </w:p>
+    <w:p>
+      <w:pPr>
+        <w:pStyle w:val="ListParagraph"/>
+        <w:numPr>
+          <w:ilvl w:val="0"/>
+          <w:numId w:val="8"/>
+        </w:numPr>
+        <w:rPr>
+          <w:rFonts w:cs="Times New Roman"/>
+        </w:rPr>
+      </w:pPr>
+      <w:proofErr w:type="spellStart"/>
+      <w:r>
+        <w:rPr>
+          <w:rFonts w:cs="Times New Roman"/>
+        </w:rPr>
+        <w:t>Hardwares</w:t>
+      </w:r>
+      <w:proofErr w:type="spellEnd"/>
+      <w:r>
+        <w:rPr>
+          <w:rFonts w:cs="Times New Roman"/>
+        </w:rPr>
+        <w:t xml:space="preserve"> such as Raspberry PI along with camera module, high torque servos.</w:t>
+      </w:r>
+    </w:p>
+    <w:p>
+      <w:pPr>
+        <w:pStyle w:val="ListParagraph"/>
+        <w:numPr>
+          <w:ilvl w:val="0"/>
+          <w:numId w:val="8"/>
+        </w:numPr>
+        <w:rPr>
+          <w:rFonts w:cs="Times New Roman"/>
+        </w:rPr>
+      </w:pPr>
+      <w:r>
+        <w:rPr>
+          <w:rFonts w:cs="Times New Roman"/>
+        </w:rPr>
+        <w:t>Chess Board</w:t>
+      </w:r>
+    </w:p>
+    <w:p>
+      <w:pPr>
+        <w:pStyle w:val="ListParagraph"/>
+        <w:ind w:left="1440"/>
+        <w:rPr>
+          <w:rFonts w:cs="Times New Roman"/>
+        </w:rPr>
+      </w:pPr>
+    </w:p>
+    <w:p>
+      <w:pPr>
+        <w:ind w:left="720"/>
+        <w:rPr>
+          <w:rFonts w:cs="Times New Roman"/>
+        </w:rPr>
+      </w:pPr>
+      <w:r>
+        <w:rPr>
+          <w:rFonts w:cs="Times New Roman"/>
+        </w:rPr>
+        <w:t>Technical Requirements</w:t>
+      </w:r>
+    </w:p>
+    <w:p>
+      <w:pPr>
+        <w:pStyle w:val="ListParagraph"/>
+        <w:numPr>
+          <w:ilvl w:val="0"/>
+          <w:numId w:val="9"/>
+        </w:numPr>
+        <w:rPr>
+          <w:rFonts w:cs="Times New Roman"/>
+        </w:rPr>
+      </w:pPr>
+      <w:r>
+        <w:rPr>
+          <w:rFonts w:cs="Times New Roman"/>
+        </w:rPr>
+        <w:t>Knowledge of Embedded systems such as Arduino and Raspberry PI.</w:t>
+      </w:r>
+    </w:p>
+    <w:p>
+      <w:pPr>
+        <w:pStyle w:val="ListParagraph"/>
+        <w:numPr>
+          <w:ilvl w:val="0"/>
+          <w:numId w:val="9"/>
+        </w:numPr>
+        <w:rPr>
+          <w:rFonts w:cs="Times New Roman"/>
+        </w:rPr>
+      </w:pPr>
+      <w:r>
+        <w:rPr>
+          <w:rFonts w:cs="Times New Roman"/>
+        </w:rPr>
+        <w:t>Clear understanding of image processing techniques and libraries.</w:t>
+      </w:r>
+    </w:p>
+    <w:p>
+      <w:pPr>
+        <w:pStyle w:val="ListParagraph"/>
+        <w:numPr>
+          <w:ilvl w:val="0"/>
+          <w:numId w:val="9"/>
+        </w:numPr>
+        <w:rPr>
+          <w:rFonts w:cs="Times New Roman"/>
+        </w:rPr>
+      </w:pPr>
+      <w:r>
+        <w:rPr>
+          <w:rFonts w:cs="Times New Roman"/>
+        </w:rPr>
+        <w:t xml:space="preserve">Experience of working with </w:t>
+      </w:r>
+      <w:proofErr w:type="spellStart"/>
+      <w:r>
+        <w:rPr>
+          <w:rFonts w:cs="Times New Roman"/>
+        </w:rPr>
+        <w:t>linux</w:t>
+      </w:r>
+      <w:proofErr w:type="spellEnd"/>
+      <w:r>
+        <w:rPr>
+          <w:rFonts w:cs="Times New Roman"/>
+        </w:rPr>
+        <w:t xml:space="preserve"> environments (especially SSH/VNC and scripting).</w:t>
+      </w:r>
+    </w:p>
+    <w:p>
+      <w:pPr>
+        <w:ind w:left="720"/>
+        <w:rPr>
+          <w:rFonts w:cs="Times New Roman"/>
+        </w:rPr>
+      </w:pPr>
+      <w:r>
+        <w:rPr>
+          <w:rFonts w:cs="Times New Roman"/>
+        </w:rPr>
+        <w:t>Other Requirements</w:t>
+      </w:r>
+    </w:p>
+    <w:p>
+      <w:pPr>
+        <w:ind w:left="720"/>
+        <w:rPr>
+          <w:rFonts w:cs="Times New Roman"/>
+        </w:rPr>
+      </w:pPr>
+    </w:p>
+    <w:p>
+      <w:pPr>
+        <w:ind w:left="720"/>
+        <w:rPr>
+          <w:rFonts w:cs="Times New Roman"/>
+        </w:rPr>
+      </w:pPr>
+      <w:r>
+        <w:rPr>
+          <w:rFonts w:cs="Times New Roman"/>
+        </w:rPr>
+        <w:t>Development Cycle</w:t>
+      </w:r>
+    </w:p>
+    <w:p>
+      <w:pPr>
+        <w:ind w:left="720"/>
+        <w:rPr>
+          <w:rFonts w:cs="Times New Roman"/>
+        </w:rPr>
+      </w:pPr>
+      <w:r>
+        <w:rPr>
+          <w:rFonts w:cs="Times New Roman"/>
+        </w:rPr>
+        <w:t>For our purposes, Rapid Application Development (RAD) model will be used since the project will be done in an individual basis and the requirements are</w:t>
+      </w:r>
+    </w:p>
+    <w:p>
+      <w:pPr>
+        <w:rPr>
+          <w:rFonts w:cs="Times New Roman"/>
+        </w:rPr>
+      </w:pPr>
+    </w:p>
+    <w:p>
+      <w:pPr>
+        <w:rPr>
+          <w:rFonts w:cs="Times New Roman"/>
+        </w:rPr>
+      </w:pPr>
+    </w:p>
+    <w:p>
+      <w:pPr>
+        <w:rPr>
+          <w:rFonts w:cs="Times New Roman"/>
+        </w:rPr>
+      </w:pPr>
+    </w:p>
+    <w:p>
+      <w:pPr>
+        <w:rPr>
+          <w:rFonts w:cs="Times New Roman"/>
+        </w:rPr>
+      </w:pPr>
+    </w:p>
+    <w:p>
+      <w:pPr>
+        <w:rPr>
+          <w:rFonts w:cs="Times New Roman"/>
+        </w:rPr>
+      </w:pPr>
+    </w:p>
+    <w:p>
+      <w:pPr>
+        <w:rPr>
+          <w:rFonts w:cs="Times New Roman"/>
+        </w:rPr>
+      </w:pPr>
+    </w:p>
+    <w:p>
+      <w:pPr>
+        <w:rPr>
+          <w:rFonts w:cs="Times New Roman"/>
+        </w:rPr>
+      </w:pPr>
+    </w:p>
+    <w:p>
+      <w:pPr>
+        <w:rPr>
+          <w:rFonts w:cs="Times New Roman"/>
+        </w:rPr>
+      </w:pPr>
+    </w:p>
+    <w:p>
+      <w:pPr>
+        <w:rPr>
+          <w:rFonts w:cs="Times New Roman"/>
+        </w:rPr>
+      </w:pPr>
+    </w:p>
+    <w:p>
+      <w:pPr>
+        <w:rPr>
+          <w:rFonts w:cs="Times New Roman"/>
+        </w:rPr>
+      </w:pPr>
+    </w:p>
+    <w:p>
+      <w:pPr>
+        <w:rPr>
+          <w:rFonts w:cs="Times New Roman"/>
+        </w:rPr>
+      </w:pPr>
+    </w:p>
+    <w:p>
+      <w:pPr>
+        <w:rPr>
+          <w:rFonts w:cs="Times New Roman"/>
+        </w:rPr>
+      </w:pPr>
+    </w:p>
+    <w:p>
+      <w:pPr>
+        <w:rPr>
+          <w:rFonts w:cs="Times New Roman"/>
+        </w:rPr>
+      </w:pPr>
+    </w:p>
+    <w:p>
+      <w:pPr>
+        <w:rPr>
+          <w:rFonts w:cs="Times New Roman"/>
+        </w:rPr>
+      </w:pPr>
+    </w:p>
+    <w:bookmarkEnd w:id="1"/>
     <w:p>
       <w:pPr>
         <w:rPr>
@@ -3318,6 +4003,119 @@
 <file path=word/numbering.xml><?xml version="1.0" encoding="utf-8"?>
 <w:numbering xmlns:wpc="http://schemas.microsoft.com/office/word/2010/wordprocessingCanvas" xmlns:mc="http://schemas.openxmlformats.org/markup-compatibility/2006" xmlns:o="urn:schemas-microsoft-com:office:office" xmlns:r="http://schemas.openxmlformats.org/officeDocument/2006/relationships" xmlns:m="http://schemas.openxmlformats.org/officeDocument/2006/math" xmlns:v="urn:schemas-microsoft-com:vml" xmlns:wp14="http://schemas.microsoft.com/office/word/2010/wordprocessingDrawing" xmlns:wp="http://schemas.openxmlformats.org/drawingml/2006/wordprocessingDrawing" xmlns:w10="urn:schemas-microsoft-com:office:word" xmlns:w="http://schemas.openxmlformats.org/wordprocessingml/2006/main" xmlns:w14="http://schemas.microsoft.com/office/word/2010/wordml" xmlns:w15="http://schemas.microsoft.com/office/word/2012/wordml" xmlns:wpg="http://schemas.microsoft.com/office/word/2010/wordprocessingGroup" xmlns:wpi="http://schemas.microsoft.com/office/word/2010/wordprocessingInk" xmlns:wne="http://schemas.microsoft.com/office/word/2006/wordml" xmlns:wps="http://schemas.microsoft.com/office/word/2010/wordprocessingShape" mc:Ignorable="w14 w15 wp14">
   <w:abstractNum w:abstractNumId="0" w15:restartNumberingAfterBreak="0">
+    <w:nsid w:val="104960F9"/>
+    <w:multiLevelType w:val="hybridMultilevel"/>
+    <w:tmpl w:val="E5521E32"/>
+    <w:lvl w:ilvl="0" w:tplc="04090001">
+      <w:start w:val="1"/>
+      <w:numFmt w:val="bullet"/>
+      <w:lvlText w:val=""/>
+      <w:lvlJc w:val="left"/>
+      <w:pPr>
+        <w:ind w:left="1440" w:hanging="360"/>
+      </w:pPr>
+      <w:rPr>
+        <w:rFonts w:ascii="Symbol" w:hAnsi="Symbol" w:hint="default"/>
+      </w:rPr>
+    </w:lvl>
+    <w:lvl w:ilvl="1" w:tplc="04090003" w:tentative="1">
+      <w:start w:val="1"/>
+      <w:numFmt w:val="bullet"/>
+      <w:lvlText w:val="o"/>
+      <w:lvlJc w:val="left"/>
+      <w:pPr>
+        <w:ind w:left="2160" w:hanging="360"/>
+      </w:pPr>
+      <w:rPr>
+        <w:rFonts w:ascii="Courier New" w:hAnsi="Courier New" w:cs="Courier New" w:hint="default"/>
+      </w:rPr>
+    </w:lvl>
+    <w:lvl w:ilvl="2" w:tplc="04090005" w:tentative="1">
+      <w:start w:val="1"/>
+      <w:numFmt w:val="bullet"/>
+      <w:lvlText w:val=""/>
+      <w:lvlJc w:val="left"/>
+      <w:pPr>
+        <w:ind w:left="2880" w:hanging="360"/>
+      </w:pPr>
+      <w:rPr>
+        <w:rFonts w:ascii="Wingdings" w:hAnsi="Wingdings" w:hint="default"/>
+      </w:rPr>
+    </w:lvl>
+    <w:lvl w:ilvl="3" w:tplc="04090001" w:tentative="1">
+      <w:start w:val="1"/>
+      <w:numFmt w:val="bullet"/>
+      <w:lvlText w:val=""/>
+      <w:lvlJc w:val="left"/>
+      <w:pPr>
+        <w:ind w:left="3600" w:hanging="360"/>
+      </w:pPr>
+      <w:rPr>
+        <w:rFonts w:ascii="Symbol" w:hAnsi="Symbol" w:hint="default"/>
+      </w:rPr>
+    </w:lvl>
+    <w:lvl w:ilvl="4" w:tplc="04090003" w:tentative="1">
+      <w:start w:val="1"/>
+      <w:numFmt w:val="bullet"/>
+      <w:lvlText w:val="o"/>
+      <w:lvlJc w:val="left"/>
+      <w:pPr>
+        <w:ind w:left="4320" w:hanging="360"/>
+      </w:pPr>
+      <w:rPr>
+        <w:rFonts w:ascii="Courier New" w:hAnsi="Courier New" w:cs="Courier New" w:hint="default"/>
+      </w:rPr>
+    </w:lvl>
+    <w:lvl w:ilvl="5" w:tplc="04090005" w:tentative="1">
+      <w:start w:val="1"/>
+      <w:numFmt w:val="bullet"/>
+      <w:lvlText w:val=""/>
+      <w:lvlJc w:val="left"/>
+      <w:pPr>
+        <w:ind w:left="5040" w:hanging="360"/>
+      </w:pPr>
+      <w:rPr>
+        <w:rFonts w:ascii="Wingdings" w:hAnsi="Wingdings" w:hint="default"/>
+      </w:rPr>
+    </w:lvl>
+    <w:lvl w:ilvl="6" w:tplc="04090001" w:tentative="1">
+      <w:start w:val="1"/>
+      <w:numFmt w:val="bullet"/>
+      <w:lvlText w:val=""/>
+      <w:lvlJc w:val="left"/>
+      <w:pPr>
+        <w:ind w:left="5760" w:hanging="360"/>
+      </w:pPr>
+      <w:rPr>
+        <w:rFonts w:ascii="Symbol" w:hAnsi="Symbol" w:hint="default"/>
+      </w:rPr>
+    </w:lvl>
+    <w:lvl w:ilvl="7" w:tplc="04090003" w:tentative="1">
+      <w:start w:val="1"/>
+      <w:numFmt w:val="bullet"/>
+      <w:lvlText w:val="o"/>
+      <w:lvlJc w:val="left"/>
+      <w:pPr>
+        <w:ind w:left="6480" w:hanging="360"/>
+      </w:pPr>
+      <w:rPr>
+        <w:rFonts w:ascii="Courier New" w:hAnsi="Courier New" w:cs="Courier New" w:hint="default"/>
+      </w:rPr>
+    </w:lvl>
+    <w:lvl w:ilvl="8" w:tplc="04090005" w:tentative="1">
+      <w:start w:val="1"/>
+      <w:numFmt w:val="bullet"/>
+      <w:lvlText w:val=""/>
+      <w:lvlJc w:val="left"/>
+      <w:pPr>
+        <w:ind w:left="7200" w:hanging="360"/>
+      </w:pPr>
+      <w:rPr>
+        <w:rFonts w:ascii="Wingdings" w:hAnsi="Wingdings" w:hint="default"/>
+      </w:rPr>
+    </w:lvl>
+  </w:abstractNum>
+  <w:abstractNum w:abstractNumId="1" w15:restartNumberingAfterBreak="0">
     <w:nsid w:val="21DA5780"/>
     <w:multiLevelType w:val="hybridMultilevel"/>
     <w:tmpl w:val="57F60E26"/>
@@ -3403,7 +4201,120 @@
       </w:pPr>
     </w:lvl>
   </w:abstractNum>
-  <w:abstractNum w:abstractNumId="1" w15:restartNumberingAfterBreak="0">
+  <w:abstractNum w:abstractNumId="2" w15:restartNumberingAfterBreak="0">
+    <w:nsid w:val="2B995AC2"/>
+    <w:multiLevelType w:val="hybridMultilevel"/>
+    <w:tmpl w:val="A0FED4B8"/>
+    <w:lvl w:ilvl="0" w:tplc="04090001">
+      <w:start w:val="1"/>
+      <w:numFmt w:val="bullet"/>
+      <w:lvlText w:val=""/>
+      <w:lvlJc w:val="left"/>
+      <w:pPr>
+        <w:ind w:left="1440" w:hanging="360"/>
+      </w:pPr>
+      <w:rPr>
+        <w:rFonts w:ascii="Symbol" w:hAnsi="Symbol" w:hint="default"/>
+      </w:rPr>
+    </w:lvl>
+    <w:lvl w:ilvl="1" w:tplc="04090003" w:tentative="1">
+      <w:start w:val="1"/>
+      <w:numFmt w:val="bullet"/>
+      <w:lvlText w:val="o"/>
+      <w:lvlJc w:val="left"/>
+      <w:pPr>
+        <w:ind w:left="2160" w:hanging="360"/>
+      </w:pPr>
+      <w:rPr>
+        <w:rFonts w:ascii="Courier New" w:hAnsi="Courier New" w:cs="Courier New" w:hint="default"/>
+      </w:rPr>
+    </w:lvl>
+    <w:lvl w:ilvl="2" w:tplc="04090005" w:tentative="1">
+      <w:start w:val="1"/>
+      <w:numFmt w:val="bullet"/>
+      <w:lvlText w:val=""/>
+      <w:lvlJc w:val="left"/>
+      <w:pPr>
+        <w:ind w:left="2880" w:hanging="360"/>
+      </w:pPr>
+      <w:rPr>
+        <w:rFonts w:ascii="Wingdings" w:hAnsi="Wingdings" w:hint="default"/>
+      </w:rPr>
+    </w:lvl>
+    <w:lvl w:ilvl="3" w:tplc="04090001" w:tentative="1">
+      <w:start w:val="1"/>
+      <w:numFmt w:val="bullet"/>
+      <w:lvlText w:val=""/>
+      <w:lvlJc w:val="left"/>
+      <w:pPr>
+        <w:ind w:left="3600" w:hanging="360"/>
+      </w:pPr>
+      <w:rPr>
+        <w:rFonts w:ascii="Symbol" w:hAnsi="Symbol" w:hint="default"/>
+      </w:rPr>
+    </w:lvl>
+    <w:lvl w:ilvl="4" w:tplc="04090003" w:tentative="1">
+      <w:start w:val="1"/>
+      <w:numFmt w:val="bullet"/>
+      <w:lvlText w:val="o"/>
+      <w:lvlJc w:val="left"/>
+      <w:pPr>
+        <w:ind w:left="4320" w:hanging="360"/>
+      </w:pPr>
+      <w:rPr>
+        <w:rFonts w:ascii="Courier New" w:hAnsi="Courier New" w:cs="Courier New" w:hint="default"/>
+      </w:rPr>
+    </w:lvl>
+    <w:lvl w:ilvl="5" w:tplc="04090005" w:tentative="1">
+      <w:start w:val="1"/>
+      <w:numFmt w:val="bullet"/>
+      <w:lvlText w:val=""/>
+      <w:lvlJc w:val="left"/>
+      <w:pPr>
+        <w:ind w:left="5040" w:hanging="360"/>
+      </w:pPr>
+      <w:rPr>
+        <w:rFonts w:ascii="Wingdings" w:hAnsi="Wingdings" w:hint="default"/>
+      </w:rPr>
+    </w:lvl>
+    <w:lvl w:ilvl="6" w:tplc="04090001" w:tentative="1">
+      <w:start w:val="1"/>
+      <w:numFmt w:val="bullet"/>
+      <w:lvlText w:val=""/>
+      <w:lvlJc w:val="left"/>
+      <w:pPr>
+        <w:ind w:left="5760" w:hanging="360"/>
+      </w:pPr>
+      <w:rPr>
+        <w:rFonts w:ascii="Symbol" w:hAnsi="Symbol" w:hint="default"/>
+      </w:rPr>
+    </w:lvl>
+    <w:lvl w:ilvl="7" w:tplc="04090003" w:tentative="1">
+      <w:start w:val="1"/>
+      <w:numFmt w:val="bullet"/>
+      <w:lvlText w:val="o"/>
+      <w:lvlJc w:val="left"/>
+      <w:pPr>
+        <w:ind w:left="6480" w:hanging="360"/>
+      </w:pPr>
+      <w:rPr>
+        <w:rFonts w:ascii="Courier New" w:hAnsi="Courier New" w:cs="Courier New" w:hint="default"/>
+      </w:rPr>
+    </w:lvl>
+    <w:lvl w:ilvl="8" w:tplc="04090005" w:tentative="1">
+      <w:start w:val="1"/>
+      <w:numFmt w:val="bullet"/>
+      <w:lvlText w:val=""/>
+      <w:lvlJc w:val="left"/>
+      <w:pPr>
+        <w:ind w:left="7200" w:hanging="360"/>
+      </w:pPr>
+      <w:rPr>
+        <w:rFonts w:ascii="Wingdings" w:hAnsi="Wingdings" w:hint="default"/>
+      </w:rPr>
+    </w:lvl>
+  </w:abstractNum>
+  <w:abstractNum w:abstractNumId="3" w15:restartNumberingAfterBreak="0">
     <w:nsid w:val="4D7417A7"/>
     <w:multiLevelType w:val="multilevel"/>
     <w:tmpl w:val="E39C66F8"/>
@@ -3520,7 +4431,7 @@
       </w:rPr>
     </w:lvl>
   </w:abstractNum>
-  <w:abstractNum w:abstractNumId="2" w15:restartNumberingAfterBreak="0">
+  <w:abstractNum w:abstractNumId="4" w15:restartNumberingAfterBreak="0">
     <w:nsid w:val="52025C94"/>
     <w:multiLevelType w:val="hybridMultilevel"/>
     <w:tmpl w:val="57F60E26"/>
@@ -3606,7 +4517,7 @@
       </w:pPr>
     </w:lvl>
   </w:abstractNum>
-  <w:abstractNum w:abstractNumId="3" w15:restartNumberingAfterBreak="0">
+  <w:abstractNum w:abstractNumId="5" w15:restartNumberingAfterBreak="0">
     <w:nsid w:val="520956FB"/>
     <w:multiLevelType w:val="multilevel"/>
     <w:tmpl w:val="42B6C032"/>
@@ -3719,7 +4630,7 @@
       </w:rPr>
     </w:lvl>
   </w:abstractNum>
-  <w:abstractNum w:abstractNumId="4" w15:restartNumberingAfterBreak="0">
+  <w:abstractNum w:abstractNumId="6" w15:restartNumberingAfterBreak="0">
     <w:nsid w:val="59415485"/>
     <w:multiLevelType w:val="multilevel"/>
     <w:tmpl w:val="531E1EAC"/>
@@ -3832,7 +4743,7 @@
       </w:rPr>
     </w:lvl>
   </w:abstractNum>
-  <w:abstractNum w:abstractNumId="5" w15:restartNumberingAfterBreak="0">
+  <w:abstractNum w:abstractNumId="7" w15:restartNumberingAfterBreak="0">
     <w:nsid w:val="685E2925"/>
     <w:multiLevelType w:val="multilevel"/>
     <w:tmpl w:val="6A2EE982"/>
@@ -3945,7 +4856,7 @@
       </w:rPr>
     </w:lvl>
   </w:abstractNum>
-  <w:abstractNum w:abstractNumId="6" w15:restartNumberingAfterBreak="0">
+  <w:abstractNum w:abstractNumId="8" w15:restartNumberingAfterBreak="0">
     <w:nsid w:val="7A1B2B94"/>
     <w:multiLevelType w:val="multilevel"/>
     <w:tmpl w:val="11A65ACC"/>
@@ -4059,24 +4970,30 @@
     </w:lvl>
   </w:abstractNum>
   <w:num w:numId="1">
+    <w:abstractNumId w:val="7"/>
+  </w:num>
+  <w:num w:numId="2">
     <w:abstractNumId w:val="5"/>
   </w:num>
-  <w:num w:numId="2">
+  <w:num w:numId="3">
+    <w:abstractNumId w:val="6"/>
+  </w:num>
+  <w:num w:numId="4">
+    <w:abstractNumId w:val="8"/>
+  </w:num>
+  <w:num w:numId="5">
     <w:abstractNumId w:val="3"/>
   </w:num>
-  <w:num w:numId="3">
+  <w:num w:numId="6">
     <w:abstractNumId w:val="4"/>
   </w:num>
-  <w:num w:numId="4">
-    <w:abstractNumId w:val="6"/>
-  </w:num>
-  <w:num w:numId="5">
+  <w:num w:numId="7">
     <w:abstractNumId w:val="1"/>
   </w:num>
-  <w:num w:numId="6">
+  <w:num w:numId="8">
     <w:abstractNumId w:val="2"/>
   </w:num>
-  <w:num w:numId="7">
+  <w:num w:numId="9">
     <w:abstractNumId w:val="0"/>
   </w:num>
 </w:numbering>
@@ -4892,7 +5809,7 @@
 </file>
 
 <file path=customXml/itemProps1.xml><?xml version="1.0" encoding="utf-8"?>
-<ds:datastoreItem xmlns:ds="http://schemas.openxmlformats.org/officeDocument/2006/customXml" ds:itemID="{0832126E-730D-4AAD-9659-2E3B85C865D7}">
+<ds:datastoreItem xmlns:ds="http://schemas.openxmlformats.org/officeDocument/2006/customXml" ds:itemID="{DA7F5E5E-2290-4E9D-8A79-837936259E6C}">
   <ds:schemaRefs>
     <ds:schemaRef ds:uri="http://schemas.openxmlformats.org/officeDocument/2006/bibliography"/>
   </ds:schemaRefs>

</xml_diff>